<commit_message>
Add very many useful services
</commit_message>
<xml_diff>
--- a/docs/описание готовых сервисов.docx
+++ b/docs/описание готовых сервисов.docx
@@ -283,27 +283,387 @@
       <w:r>
         <w:t>}/</w:t>
       </w:r>
+      <w:r>
+        <w:rPr>
+          <w:lang w:val="en-US"/>
+        </w:rPr>
+        <w:t>inspection</w:t>
+      </w:r>
+      <w:r>
+        <w:t>_</w:t>
+      </w:r>
+      <w:proofErr w:type="gramStart"/>
+      <w:r>
+        <w:rPr>
+          <w:lang w:val="en-US"/>
+        </w:rPr>
+        <w:t>p</w:t>
+      </w:r>
+      <w:r>
+        <w:rPr>
+          <w:lang w:val="en-US"/>
+        </w:rPr>
+        <w:t>rotocol</w:t>
+      </w:r>
+      <w:r>
+        <w:t xml:space="preserve">  -</w:t>
+      </w:r>
+      <w:proofErr w:type="gramEnd"/>
+      <w:r>
+        <w:t xml:space="preserve"> </w:t>
+      </w:r>
+      <w:r>
+        <w:t>получить данные о протоколе осмотра кон</w:t>
+      </w:r>
+      <w:r>
+        <w:t xml:space="preserve">кретного пациента на стационаре. </w:t>
+      </w:r>
+      <w:r>
+        <w:br/>
+        <w:t>Поля:</w:t>
+      </w:r>
+      <w:r>
+        <w:br/>
+        <w:t>1)жалобы при поступлении</w:t>
+      </w:r>
+      <w:r>
+        <w:br/>
+        <w:t>2)..все поля протокола осмотра</w:t>
+      </w:r>
+    </w:p>
+    <w:p>
+      <w:pPr>
+        <w:pStyle w:val="a3"/>
+      </w:pPr>
+    </w:p>
+    <w:p>
+      <w:pPr>
+        <w:pStyle w:val="a3"/>
+        <w:numPr>
+          <w:ilvl w:val="0"/>
+          <w:numId w:val="1"/>
+        </w:numPr>
+        <w:spacing w:before="240"/>
+      </w:pPr>
+      <w:r>
+        <w:rPr>
+          <w:lang w:val="en-US"/>
+        </w:rPr>
+        <w:t>Get</w:t>
+      </w:r>
+      <w:r>
+        <w:t xml:space="preserve">: </w:t>
+      </w:r>
+      <w:r>
+        <w:rPr>
+          <w:lang w:val="en-US"/>
+        </w:rPr>
+        <w:t>doctor</w:t>
+      </w:r>
+      <w:r>
+        <w:t>/</w:t>
+      </w:r>
+      <w:r>
+        <w:rPr>
+          <w:lang w:val="en-US"/>
+        </w:rPr>
+        <w:t>inpatient</w:t>
+      </w:r>
+      <w:r>
+        <w:t>/{</w:t>
+      </w:r>
+      <w:r>
+        <w:rPr>
+          <w:lang w:val="en-US"/>
+        </w:rPr>
+        <w:t>id</w:t>
+      </w:r>
+      <w:r>
+        <w:t>}/</w:t>
+      </w:r>
+      <w:r>
+        <w:rPr>
+          <w:lang w:val="en-US"/>
+        </w:rPr>
+        <w:t>medical</w:t>
+      </w:r>
+      <w:r>
+        <w:t>_</w:t>
+      </w:r>
+      <w:r>
+        <w:rPr>
+          <w:lang w:val="en-US"/>
+        </w:rPr>
+        <w:t>appointments</w:t>
+      </w:r>
+      <w:r>
+        <w:t xml:space="preserve"> – </w:t>
+      </w:r>
+      <w:r>
+        <w:t xml:space="preserve">получить список назначений пациента </w:t>
+      </w:r>
+      <w:r>
+        <w:t>{</w:t>
+      </w:r>
+      <w:r>
+        <w:rPr>
+          <w:lang w:val="en-US"/>
+        </w:rPr>
+        <w:t>id</w:t>
+      </w:r>
+      <w:r>
+        <w:t>}</w:t>
+      </w:r>
+      <w:r>
+        <w:t xml:space="preserve"> на стационаре</w:t>
+      </w:r>
+      <w:r>
+        <w:t>, отсортированные по убыванию даты (от самого свежего к самому позднему).</w:t>
+      </w:r>
+      <w:r>
+        <w:br/>
+        <w:t>Поля:</w:t>
+      </w:r>
+      <w:r>
+        <w:br/>
+        <w:t xml:space="preserve">1) дата и время назначения </w:t>
+      </w:r>
+      <w:r>
+        <w:br/>
+        <w:t>2) описание назначения</w:t>
+      </w:r>
+      <w:r>
+        <w:br/>
+        <w:t xml:space="preserve">3) </w:t>
+      </w:r>
       <w:proofErr w:type="spellStart"/>
-      <w:proofErr w:type="gramStart"/>
-      <w:r>
-        <w:rPr>
-          <w:lang w:val="en-US"/>
-        </w:rPr>
-        <w:t>inspectionProtocol</w:t>
+      <w:r>
+        <w:t>фио</w:t>
       </w:r>
       <w:proofErr w:type="spellEnd"/>
       <w:r>
-        <w:t xml:space="preserve">  -</w:t>
-      </w:r>
-      <w:proofErr w:type="gramEnd"/>
+        <w:t xml:space="preserve"> врача, который назначил</w:t>
+      </w:r>
+    </w:p>
+    <w:p>
+      <w:pPr>
+        <w:pStyle w:val="a3"/>
+      </w:pPr>
+    </w:p>
+    <w:p>
+      <w:pPr>
+        <w:pStyle w:val="a3"/>
+        <w:numPr>
+          <w:ilvl w:val="0"/>
+          <w:numId w:val="1"/>
+        </w:numPr>
+        <w:spacing w:before="240"/>
+      </w:pPr>
+      <w:r>
+        <w:rPr>
+          <w:lang w:val="en-US"/>
+        </w:rPr>
+        <w:t>Get</w:t>
+      </w:r>
+      <w:r>
+        <w:t xml:space="preserve">: </w:t>
+      </w:r>
+      <w:r>
+        <w:rPr>
+          <w:lang w:val="en-US"/>
+        </w:rPr>
+        <w:t>doctor</w:t>
+      </w:r>
+      <w:r>
+        <w:t>/</w:t>
+      </w:r>
+      <w:r>
+        <w:rPr>
+          <w:lang w:val="en-US"/>
+        </w:rPr>
+        <w:t>inpatient</w:t>
+      </w:r>
+      <w:r>
+        <w:t>/{</w:t>
+      </w:r>
+      <w:r>
+        <w:rPr>
+          <w:lang w:val="en-US"/>
+        </w:rPr>
+        <w:t>id</w:t>
+      </w:r>
+      <w:r>
+        <w:t>}/</w:t>
+      </w:r>
+      <w:r>
+        <w:rPr>
+          <w:lang w:val="en-US"/>
+        </w:rPr>
+        <w:t>inspections</w:t>
+      </w:r>
+      <w:r>
+        <w:t xml:space="preserve"> – </w:t>
+      </w:r>
+      <w:r>
+        <w:t xml:space="preserve">(ДЛЯ ДИНАМИКИ ЛЕЧЕНИЯ) – получить все осмотры пациента </w:t>
+      </w:r>
+      <w:r>
+        <w:t>{</w:t>
+      </w:r>
+      <w:r>
+        <w:rPr>
+          <w:lang w:val="en-US"/>
+        </w:rPr>
+        <w:t>id</w:t>
+      </w:r>
+      <w:r>
+        <w:t xml:space="preserve">} </w:t>
+      </w:r>
+      <w:r>
+        <w:t>на стационаре, отсортированные по убыванию даты (от самого свежего к самому позднему).</w:t>
+      </w:r>
+      <w:r>
+        <w:br/>
+        <w:t>Поля:</w:t>
+      </w:r>
+      <w:r>
+        <w:br/>
+        <w:t xml:space="preserve">1) </w:t>
+      </w:r>
+      <w:r>
+        <w:t>дата и время осмотра</w:t>
+      </w:r>
       <w:r>
         <w:t xml:space="preserve"> </w:t>
       </w:r>
       <w:r>
-        <w:t>получить данные о протоколе осмотра кон</w:t>
-      </w:r>
-      <w:r>
-        <w:t xml:space="preserve">кретного пациента на стационаре. </w:t>
+        <w:br/>
+        <w:t xml:space="preserve">2) </w:t>
+      </w:r>
+      <w:r>
+        <w:t>тип состояния (</w:t>
+      </w:r>
+      <w:proofErr w:type="spellStart"/>
+      <w:r>
+        <w:t>улуч</w:t>
+      </w:r>
+      <w:proofErr w:type="spellEnd"/>
+      <w:r>
+        <w:t>/</w:t>
+      </w:r>
+      <w:proofErr w:type="spellStart"/>
+      <w:r>
+        <w:t>ухудш</w:t>
+      </w:r>
+      <w:proofErr w:type="spellEnd"/>
+      <w:r>
+        <w:t>)</w:t>
+      </w:r>
+      <w:r>
+        <w:br/>
+        <w:t>3)описание результата осмотра</w:t>
+      </w:r>
+      <w:r>
+        <w:br/>
+        <w:t>4</w:t>
+      </w:r>
+      <w:r>
+        <w:t xml:space="preserve">) </w:t>
+      </w:r>
+      <w:proofErr w:type="spellStart"/>
+      <w:r>
+        <w:t>фио</w:t>
+      </w:r>
+      <w:proofErr w:type="spellEnd"/>
+      <w:r>
+        <w:t xml:space="preserve"> </w:t>
+      </w:r>
+      <w:r>
+        <w:t>мед работника</w:t>
+      </w:r>
+      <w:r>
+        <w:t xml:space="preserve">, который </w:t>
+      </w:r>
+      <w:r>
+        <w:t>проводил осмотр</w:t>
+      </w:r>
+    </w:p>
+    <w:p>
+      <w:pPr>
+        <w:pStyle w:val="a3"/>
+      </w:pPr>
+    </w:p>
+    <w:p>
+      <w:pPr>
+        <w:pStyle w:val="a3"/>
+        <w:numPr>
+          <w:ilvl w:val="0"/>
+          <w:numId w:val="1"/>
+        </w:numPr>
+        <w:spacing w:before="240"/>
+      </w:pPr>
+      <w:r>
+        <w:rPr>
+          <w:lang w:val="en-US"/>
+        </w:rPr>
+        <w:t>Get</w:t>
+      </w:r>
+      <w:r>
+        <w:t xml:space="preserve">: </w:t>
+      </w:r>
+      <w:r>
+        <w:rPr>
+          <w:lang w:val="en-US"/>
+        </w:rPr>
+        <w:t>doctor</w:t>
+      </w:r>
+      <w:r>
+        <w:t>/</w:t>
+      </w:r>
+      <w:r>
+        <w:rPr>
+          <w:lang w:val="en-US"/>
+        </w:rPr>
+        <w:t>inpatient</w:t>
+      </w:r>
+      <w:r>
+        <w:t>/{</w:t>
+      </w:r>
+      <w:r>
+        <w:rPr>
+          <w:lang w:val="en-US"/>
+        </w:rPr>
+        <w:t>id</w:t>
+      </w:r>
+      <w:r>
+        <w:t>}/</w:t>
+      </w:r>
+      <w:r>
+        <w:rPr>
+          <w:lang w:val="en-US"/>
+        </w:rPr>
+        <w:t>analyzes</w:t>
+      </w:r>
+      <w:r>
+        <w:t xml:space="preserve"> </w:t>
+      </w:r>
+      <w:r>
+        <w:t xml:space="preserve">– получить все анализы пациента </w:t>
+      </w:r>
+      <w:r>
+        <w:t>{</w:t>
+      </w:r>
+      <w:r>
+        <w:rPr>
+          <w:lang w:val="en-US"/>
+        </w:rPr>
+        <w:t>id</w:t>
+      </w:r>
+      <w:r>
+        <w:t xml:space="preserve">} </w:t>
+      </w:r>
+      <w:r>
+        <w:t>на стационаре, отсортированные по убыванию даты назначения анализа (от самого свежего к самому позднему).</w:t>
       </w:r>
       <w:r>
         <w:br/>
@@ -311,14 +671,359 @@
       </w:r>
       <w:r>
         <w:br/>
-        <w:t>1)жалобы при поступлении</w:t>
-      </w:r>
-      <w:r>
-        <w:br/>
-        <w:t>2)..все поля протокола осмотра</w:t>
+        <w:t>1) дата и время назначения анализа</w:t>
+      </w:r>
+      <w:r>
+        <w:br/>
+        <w:t>2) дата и время готовности результата анализа</w:t>
+      </w:r>
+      <w:r>
+        <w:br/>
+        <w:t>3) статус: (готов/</w:t>
+      </w:r>
+      <w:proofErr w:type="spellStart"/>
+      <w:r>
+        <w:t>неготов</w:t>
+      </w:r>
+      <w:proofErr w:type="spellEnd"/>
+      <w:r>
+        <w:t>)(1/0)</w:t>
+      </w:r>
+      <w:r>
+        <w:br/>
+        <w:t>4) название анализа (обследования)</w:t>
+      </w:r>
+      <w:r>
+        <w:br/>
+        <w:t>5) описание анализа (обследования</w:t>
+      </w:r>
+      <w:r>
+        <w:br/>
+        <w:t>6) описание результата</w:t>
+      </w:r>
+      <w:r>
+        <w:br/>
+        <w:t>7) строка путей к картинкам (файлам)</w:t>
+      </w:r>
+      <w:r>
+        <w:br/>
+        <w:t xml:space="preserve">8) </w:t>
+      </w:r>
+      <w:proofErr w:type="spellStart"/>
+      <w:r>
+        <w:t>фио</w:t>
+      </w:r>
+      <w:proofErr w:type="spellEnd"/>
+      <w:r>
+        <w:t xml:space="preserve"> доктора, который назначил анализ</w:t>
+      </w:r>
+    </w:p>
+    <w:p>
+      <w:pPr>
+        <w:pStyle w:val="a3"/>
+      </w:pPr>
+    </w:p>
+    <w:p>
+      <w:pPr>
+        <w:pStyle w:val="a3"/>
+        <w:numPr>
+          <w:ilvl w:val="0"/>
+          <w:numId w:val="1"/>
+        </w:numPr>
+        <w:spacing w:before="240"/>
+      </w:pPr>
+      <w:r>
+        <w:rPr>
+          <w:lang w:val="en-US"/>
+        </w:rPr>
+        <w:t>Get</w:t>
+      </w:r>
+      <w:r>
+        <w:t xml:space="preserve">: </w:t>
+      </w:r>
+      <w:r>
+        <w:rPr>
+          <w:lang w:val="en-US"/>
+        </w:rPr>
+        <w:t>doctor</w:t>
+      </w:r>
+      <w:r>
+        <w:t>/</w:t>
+      </w:r>
+      <w:r>
+        <w:rPr>
+          <w:lang w:val="en-US"/>
+        </w:rPr>
+        <w:t>inpatient</w:t>
+      </w:r>
+      <w:r>
+        <w:t>/{</w:t>
+      </w:r>
+      <w:r>
+        <w:rPr>
+          <w:lang w:val="en-US"/>
+        </w:rPr>
+        <w:t>id</w:t>
+      </w:r>
+      <w:r>
+        <w:t>}/</w:t>
+      </w:r>
+      <w:r>
+        <w:rPr>
+          <w:lang w:val="en-US"/>
+        </w:rPr>
+        <w:t>dressings</w:t>
+      </w:r>
+      <w:r>
+        <w:t>–</w:t>
+      </w:r>
+      <w:r>
+        <w:t xml:space="preserve">получить все </w:t>
+      </w:r>
+      <w:r>
+        <w:t>перевязки</w:t>
+      </w:r>
+      <w:r>
+        <w:t xml:space="preserve"> пациента </w:t>
+      </w:r>
+      <w:r>
+        <w:t>{</w:t>
+      </w:r>
+      <w:r>
+        <w:rPr>
+          <w:lang w:val="en-US"/>
+        </w:rPr>
+        <w:t>id</w:t>
+      </w:r>
+      <w:r>
+        <w:t xml:space="preserve">} </w:t>
+      </w:r>
+      <w:r>
+        <w:t>на стационаре, отсортированные по убыванию даты (от самого свежего к самому позднему).</w:t>
+      </w:r>
+      <w:r>
+        <w:br/>
+      </w:r>
+      <w:r>
+        <w:lastRenderedPageBreak/>
+        <w:t>Поля:</w:t>
+      </w:r>
+      <w:r>
+        <w:br/>
+        <w:t xml:space="preserve">1) </w:t>
+      </w:r>
+      <w:r>
+        <w:t>дата и время перевязки</w:t>
+      </w:r>
+      <w:r>
+        <w:br/>
+        <w:t xml:space="preserve">2) </w:t>
+      </w:r>
+      <w:r>
+        <w:t>название перевязки</w:t>
+      </w:r>
+      <w:r>
+        <w:t xml:space="preserve"> </w:t>
+      </w:r>
+      <w:r>
+        <w:br/>
+        <w:t>3</w:t>
+      </w:r>
+      <w:r>
+        <w:t xml:space="preserve">) </w:t>
+      </w:r>
+      <w:proofErr w:type="spellStart"/>
+      <w:r>
+        <w:t>фио</w:t>
+      </w:r>
+      <w:proofErr w:type="spellEnd"/>
+      <w:r>
+        <w:t xml:space="preserve"> мед работника, который проводил </w:t>
+      </w:r>
+      <w:r>
+        <w:t>перевязку</w:t>
+      </w:r>
+    </w:p>
+    <w:p>
+      <w:pPr>
+        <w:pStyle w:val="a3"/>
+      </w:pPr>
+    </w:p>
+    <w:p>
+      <w:pPr>
+        <w:pStyle w:val="a3"/>
+        <w:spacing w:before="240"/>
+      </w:pPr>
+    </w:p>
+    <w:p>
+      <w:pPr>
+        <w:pStyle w:val="a3"/>
+        <w:numPr>
+          <w:ilvl w:val="0"/>
+          <w:numId w:val="1"/>
+        </w:numPr>
+        <w:spacing w:before="240"/>
+      </w:pPr>
+      <w:r>
+        <w:rPr>
+          <w:lang w:val="en-US"/>
+        </w:rPr>
+        <w:t>Get</w:t>
+      </w:r>
+      <w:r>
+        <w:t xml:space="preserve">: </w:t>
+      </w:r>
+      <w:r>
+        <w:rPr>
+          <w:lang w:val="en-US"/>
+        </w:rPr>
+        <w:t>doctor</w:t>
+      </w:r>
+      <w:r>
+        <w:t>/</w:t>
       </w:r>
       <w:bookmarkStart w:id="0" w:name="_GoBack"/>
+      <w:r>
+        <w:rPr>
+          <w:lang w:val="en-US"/>
+        </w:rPr>
+        <w:t>inpatient</w:t>
+      </w:r>
+      <w:r>
+        <w:t>/{</w:t>
+      </w:r>
+      <w:r>
+        <w:rPr>
+          <w:lang w:val="en-US"/>
+        </w:rPr>
+        <w:t>id</w:t>
+      </w:r>
+      <w:r>
+        <w:t>}/</w:t>
+      </w:r>
+      <w:r>
+        <w:rPr>
+          <w:lang w:val="en-US"/>
+        </w:rPr>
+        <w:t>operations</w:t>
+      </w:r>
       <w:bookmarkEnd w:id="0"/>
+      <w:r>
+        <w:t xml:space="preserve">– получить все </w:t>
+      </w:r>
+      <w:r>
+        <w:t>операции</w:t>
+      </w:r>
+      <w:r>
+        <w:t xml:space="preserve"> пациента </w:t>
+      </w:r>
+      <w:r>
+        <w:t>{</w:t>
+      </w:r>
+      <w:r>
+        <w:rPr>
+          <w:lang w:val="en-US"/>
+        </w:rPr>
+        <w:t>id</w:t>
+      </w:r>
+      <w:r>
+        <w:t xml:space="preserve">} </w:t>
+      </w:r>
+      <w:r>
+        <w:t>на стационаре, отсортированные по убыванию даты (от самого свежего к самому позднему).</w:t>
+      </w:r>
+      <w:r>
+        <w:br/>
+        <w:t>Поля:</w:t>
+      </w:r>
+      <w:r>
+        <w:br/>
+      </w:r>
+      <w:r>
+        <w:t xml:space="preserve">1) </w:t>
+      </w:r>
+      <w:proofErr w:type="spellStart"/>
+      <w:r>
+        <w:t>operation_date</w:t>
+      </w:r>
+      <w:proofErr w:type="spellEnd"/>
+      <w:r>
+        <w:t xml:space="preserve"> – дата проведения операции</w:t>
+      </w:r>
+      <w:r>
+        <w:br/>
+      </w:r>
+      <w:r>
+        <w:t xml:space="preserve">2) </w:t>
+      </w:r>
+      <w:proofErr w:type="spellStart"/>
+      <w:r>
+        <w:t>operation_name</w:t>
+      </w:r>
+      <w:proofErr w:type="spellEnd"/>
+      <w:r>
+        <w:t xml:space="preserve"> – название операции</w:t>
+      </w:r>
+      <w:r>
+        <w:br/>
+      </w:r>
+      <w:r>
+        <w:t xml:space="preserve">3) </w:t>
+      </w:r>
+      <w:proofErr w:type="spellStart"/>
+      <w:r>
+        <w:t>preliminary_epicrisis</w:t>
+      </w:r>
+      <w:proofErr w:type="spellEnd"/>
+      <w:r>
+        <w:t xml:space="preserve"> – предоперационный эпикриз</w:t>
+      </w:r>
+      <w:r>
+        <w:br/>
+      </w:r>
+      <w:r>
+        <w:t xml:space="preserve">4) </w:t>
+      </w:r>
+      <w:proofErr w:type="spellStart"/>
+      <w:r>
+        <w:t>result</w:t>
+      </w:r>
+      <w:proofErr w:type="spellEnd"/>
+      <w:r>
+        <w:t xml:space="preserve"> – результат проведения операции</w:t>
+      </w:r>
+      <w:r>
+        <w:br/>
+      </w:r>
+      <w:r>
+        <w:t xml:space="preserve">5) </w:t>
+      </w:r>
+      <w:proofErr w:type="spellStart"/>
+      <w:r>
+        <w:t>doctor_fio</w:t>
+      </w:r>
+      <w:proofErr w:type="spellEnd"/>
+      <w:r>
+        <w:t xml:space="preserve"> – фамилия служащего, проводящего операцию пациента</w:t>
+      </w:r>
+    </w:p>
+    <w:p>
+      <w:pPr>
+        <w:pStyle w:val="a3"/>
+        <w:spacing w:before="240"/>
+      </w:pPr>
+      <w:r>
+        <w:br/>
+      </w:r>
+      <w:r>
+        <w:br/>
+      </w:r>
+      <w:r>
+        <w:br/>
+      </w:r>
+      <w:r>
+        <w:br/>
+      </w:r>
     </w:p>
     <w:sectPr>
       <w:pgSz w:w="11906" w:h="16838"/>

</xml_diff>

<commit_message>
delete 'status' from Analysis
</commit_message>
<xml_diff>
--- a/docs/описание готовых сервисов.docx
+++ b/docs/описание готовых сервисов.docx
@@ -1,6 +1,6 @@
 
 <file path=word/document.xml><?xml version="1.0" encoding="utf-8"?>
-<w:document xmlns:wpc="http://schemas.microsoft.com/office/word/2010/wordprocessingCanvas" xmlns:cx="http://schemas.microsoft.com/office/drawing/2014/chartex" xmlns:mc="http://schemas.openxmlformats.org/markup-compatibility/2006" xmlns:o="urn:schemas-microsoft-com:office:office" xmlns:r="http://schemas.openxmlformats.org/officeDocument/2006/relationships" xmlns:m="http://schemas.openxmlformats.org/officeDocument/2006/math" xmlns:v="urn:schemas-microsoft-com:vml" xmlns:wp14="http://schemas.microsoft.com/office/word/2010/wordprocessingDrawing" xmlns:wp="http://schemas.openxmlformats.org/drawingml/2006/wordprocessingDrawing" xmlns:w10="urn:schemas-microsoft-com:office:word" xmlns:w="http://schemas.openxmlformats.org/wordprocessingml/2006/main" xmlns:w14="http://schemas.microsoft.com/office/word/2010/wordml" xmlns:w15="http://schemas.microsoft.com/office/word/2012/wordml" xmlns:w16se="http://schemas.microsoft.com/office/word/2015/wordml/symex" xmlns:wpg="http://schemas.microsoft.com/office/word/2010/wordprocessingGroup" xmlns:wpi="http://schemas.microsoft.com/office/word/2010/wordprocessingInk" xmlns:wne="http://schemas.microsoft.com/office/word/2006/wordml" xmlns:wps="http://schemas.microsoft.com/office/word/2010/wordprocessingShape" mc:Ignorable="w14 w15 w16se wp14">
+<w:document xmlns:wpc="http://schemas.microsoft.com/office/word/2010/wordprocessingCanvas" xmlns:cx="http://schemas.microsoft.com/office/drawing/2014/chartex" xmlns:cx1="http://schemas.microsoft.com/office/drawing/2015/9/8/chartex" xmlns:mc="http://schemas.openxmlformats.org/markup-compatibility/2006" xmlns:o="urn:schemas-microsoft-com:office:office" xmlns:r="http://schemas.openxmlformats.org/officeDocument/2006/relationships" xmlns:m="http://schemas.openxmlformats.org/officeDocument/2006/math" xmlns:v="urn:schemas-microsoft-com:vml" xmlns:wp14="http://schemas.microsoft.com/office/word/2010/wordprocessingDrawing" xmlns:wp="http://schemas.openxmlformats.org/drawingml/2006/wordprocessingDrawing" xmlns:w10="urn:schemas-microsoft-com:office:word" xmlns:w="http://schemas.openxmlformats.org/wordprocessingml/2006/main" xmlns:w14="http://schemas.microsoft.com/office/word/2010/wordml" xmlns:w15="http://schemas.microsoft.com/office/word/2012/wordml" xmlns:w16se="http://schemas.microsoft.com/office/word/2015/wordml/symex" xmlns:wpg="http://schemas.microsoft.com/office/word/2010/wordprocessingGroup" xmlns:wpi="http://schemas.microsoft.com/office/word/2010/wordprocessingInk" xmlns:wne="http://schemas.microsoft.com/office/word/2006/wordml" xmlns:wps="http://schemas.microsoft.com/office/word/2010/wordprocessingShape" mc:Ignorable="w14 w15 w16se wp14">
   <w:body>
     <w:p>
       <w:pPr>
@@ -153,7 +153,6 @@
           <w:color w:val="000000"/>
           <w:sz w:val="20"/>
           <w:szCs w:val="20"/>
-          <w:highlight w:val="yellow"/>
           <w:shd w:val="clear" w:color="auto" w:fill="FFFFFF"/>
         </w:rPr>
         <w:t>6)Место работы</w:t>
@@ -240,9 +239,6 @@
         <w:pStyle w:val="a3"/>
       </w:pPr>
       <w:r>
-        <w:rPr>
-          <w:highlight w:val="yellow"/>
-        </w:rPr>
         <w:t>11)Пол</w:t>
       </w:r>
     </w:p>
@@ -251,11 +247,13 @@
         <w:pStyle w:val="a3"/>
       </w:pPr>
       <w:r>
-        <w:rPr>
-          <w:highlight w:val="yellow"/>
-        </w:rPr>
         <w:t>12)Телефон</w:t>
       </w:r>
+      <w:r>
+        <w:br/>
+      </w:r>
+      <w:bookmarkStart w:id="0" w:name="_GoBack"/>
+      <w:bookmarkEnd w:id="0"/>
     </w:p>
     <w:p>
       <w:pPr>
@@ -310,7 +308,6 @@
       <w:r>
         <w:t>_</w:t>
       </w:r>
-      <w:proofErr w:type="gramStart"/>
       <w:r>
         <w:rPr>
           <w:lang w:val="en-US"/>
@@ -324,11 +321,7 @@
         <w:t>rotocol</w:t>
       </w:r>
       <w:r>
-        <w:t xml:space="preserve">  -</w:t>
-      </w:r>
-      <w:proofErr w:type="gramEnd"/>
-      <w:r>
-        <w:t xml:space="preserve"> </w:t>
+        <w:t xml:space="preserve">  - </w:t>
       </w:r>
       <w:r>
         <w:t>получить данные о протоколе осмотра кон</w:t>
@@ -452,15 +445,7 @@
       </w:r>
       <w:r>
         <w:br/>
-        <w:t xml:space="preserve">3) </w:t>
-      </w:r>
-      <w:proofErr w:type="spellStart"/>
-      <w:r>
-        <w:t>фио</w:t>
-      </w:r>
-      <w:proofErr w:type="spellEnd"/>
-      <w:r>
-        <w:t xml:space="preserve"> врача, который назначил</w:t>
+        <w:t>3) фио врача, который назначил</w:t>
       </w:r>
     </w:p>
     <w:p>
@@ -559,23 +544,7 @@
         <w:t xml:space="preserve">2) </w:t>
       </w:r>
       <w:r>
-        <w:t>тип состояния (</w:t>
-      </w:r>
-      <w:proofErr w:type="spellStart"/>
-      <w:r>
-        <w:t>улуч</w:t>
-      </w:r>
-      <w:proofErr w:type="spellEnd"/>
-      <w:r>
-        <w:t>/</w:t>
-      </w:r>
-      <w:proofErr w:type="spellStart"/>
-      <w:r>
-        <w:t>ухудш</w:t>
-      </w:r>
-      <w:proofErr w:type="spellEnd"/>
-      <w:r>
-        <w:t>)</w:t>
+        <w:t>тип состояния (улуч/ухудш)</w:t>
       </w:r>
       <w:r>
         <w:br/>
@@ -586,15 +555,7 @@
         <w:t>4</w:t>
       </w:r>
       <w:r>
-        <w:t xml:space="preserve">) </w:t>
-      </w:r>
-      <w:proofErr w:type="spellStart"/>
-      <w:r>
-        <w:t>фио</w:t>
-      </w:r>
-      <w:proofErr w:type="spellEnd"/>
-      <w:r>
-        <w:t xml:space="preserve"> </w:t>
+        <w:t xml:space="preserve">) фио </w:t>
       </w:r>
       <w:r>
         <w:t>мед работника</w:t>
@@ -697,15 +658,7 @@
       </w:r>
       <w:r>
         <w:br/>
-        <w:t>3) статус: (готов/</w:t>
-      </w:r>
-      <w:proofErr w:type="spellStart"/>
-      <w:r>
-        <w:t>неготов</w:t>
-      </w:r>
-      <w:proofErr w:type="spellEnd"/>
-      <w:r>
-        <w:t>)(1/0)</w:t>
+        <w:t>3) статус: (готов/неготов)(1/0)</w:t>
       </w:r>
       <w:r>
         <w:br/>
@@ -725,15 +678,7 @@
       </w:r>
       <w:r>
         <w:br/>
-        <w:t xml:space="preserve">8) </w:t>
-      </w:r>
-      <w:proofErr w:type="spellStart"/>
-      <w:r>
-        <w:t>фио</w:t>
-      </w:r>
-      <w:proofErr w:type="spellEnd"/>
-      <w:r>
-        <w:t xml:space="preserve"> доктора, который назначил анализ</w:t>
+        <w:t>8) фио доктора, который назначил анализ</w:t>
       </w:r>
     </w:p>
     <w:p>
@@ -828,15 +773,7 @@
       </w:r>
       <w:r>
         <w:br/>
-        <w:t xml:space="preserve">3) </w:t>
-      </w:r>
-      <w:proofErr w:type="spellStart"/>
-      <w:r>
-        <w:t>фио</w:t>
-      </w:r>
-      <w:proofErr w:type="spellEnd"/>
-      <w:r>
-        <w:t xml:space="preserve"> мед работника, который проводил перевязку</w:t>
+        <w:t>3) фио мед работника, который проводил перевязку</w:t>
       </w:r>
     </w:p>
     <w:p>
@@ -935,13 +872,8 @@
       <w:r>
         <w:t xml:space="preserve">1) </w:t>
       </w:r>
-      <w:proofErr w:type="spellStart"/>
-      <w:r>
-        <w:t>operation_date</w:t>
-      </w:r>
-      <w:proofErr w:type="spellEnd"/>
-      <w:r>
-        <w:t xml:space="preserve"> – дата проведения операции</w:t>
+      <w:r>
+        <w:t>operation_date – дата проведения операции</w:t>
       </w:r>
       <w:r>
         <w:br/>
@@ -949,13 +881,8 @@
       <w:r>
         <w:t xml:space="preserve">2) </w:t>
       </w:r>
-      <w:proofErr w:type="spellStart"/>
-      <w:r>
-        <w:t>operation_name</w:t>
-      </w:r>
-      <w:proofErr w:type="spellEnd"/>
-      <w:r>
-        <w:t xml:space="preserve"> – название операции</w:t>
+      <w:r>
+        <w:t>operation_name – название операции</w:t>
       </w:r>
       <w:r>
         <w:br/>
@@ -963,13 +890,8 @@
       <w:r>
         <w:t xml:space="preserve">3) </w:t>
       </w:r>
-      <w:proofErr w:type="spellStart"/>
-      <w:r>
-        <w:t>preliminary_epicrisis</w:t>
-      </w:r>
-      <w:proofErr w:type="spellEnd"/>
-      <w:r>
-        <w:t xml:space="preserve"> – предоперационный эпикриз</w:t>
+      <w:r>
+        <w:t>preliminary_epicrisis – предоперационный эпикриз</w:t>
       </w:r>
       <w:r>
         <w:br/>
@@ -977,18 +899,8 @@
       <w:r>
         <w:t xml:space="preserve">4) </w:t>
       </w:r>
-      <w:bookmarkStart w:id="0" w:name="_GoBack"/>
-      <w:proofErr w:type="spellStart"/>
-      <w:r>
-        <w:t>result</w:t>
-      </w:r>
-      <w:proofErr w:type="spellEnd"/>
-      <w:r>
-        <w:t xml:space="preserve"> </w:t>
-      </w:r>
-      <w:bookmarkEnd w:id="0"/>
-      <w:r>
-        <w:t>– результат проведения операции</w:t>
+      <w:r>
+        <w:t>result – результат проведения операции</w:t>
       </w:r>
       <w:r>
         <w:br/>
@@ -996,13 +908,8 @@
       <w:r>
         <w:t xml:space="preserve">5) </w:t>
       </w:r>
-      <w:proofErr w:type="spellStart"/>
-      <w:r>
-        <w:t>doctor_fio</w:t>
-      </w:r>
-      <w:proofErr w:type="spellEnd"/>
-      <w:r>
-        <w:t xml:space="preserve"> – фамилия служащего, проводящего операцию пациента</w:t>
+      <w:r>
+        <w:t>doctor_fio – фамилия служащего, проводящего операцию пациента</w:t>
       </w:r>
     </w:p>
     <w:p>
@@ -1043,7 +950,7 @@
 </file>
 
 <file path=word/numbering.xml><?xml version="1.0" encoding="utf-8"?>
-<w:numbering xmlns:wpc="http://schemas.microsoft.com/office/word/2010/wordprocessingCanvas" xmlns:cx="http://schemas.microsoft.com/office/drawing/2014/chartex" xmlns:mc="http://schemas.openxmlformats.org/markup-compatibility/2006" xmlns:o="urn:schemas-microsoft-com:office:office" xmlns:r="http://schemas.openxmlformats.org/officeDocument/2006/relationships" xmlns:m="http://schemas.openxmlformats.org/officeDocument/2006/math" xmlns:v="urn:schemas-microsoft-com:vml" xmlns:wp14="http://schemas.microsoft.com/office/word/2010/wordprocessingDrawing" xmlns:wp="http://schemas.openxmlformats.org/drawingml/2006/wordprocessingDrawing" xmlns:w10="urn:schemas-microsoft-com:office:word" xmlns:w="http://schemas.openxmlformats.org/wordprocessingml/2006/main" xmlns:w14="http://schemas.microsoft.com/office/word/2010/wordml" xmlns:w15="http://schemas.microsoft.com/office/word/2012/wordml" xmlns:w16se="http://schemas.microsoft.com/office/word/2015/wordml/symex" xmlns:wpg="http://schemas.microsoft.com/office/word/2010/wordprocessingGroup" xmlns:wpi="http://schemas.microsoft.com/office/word/2010/wordprocessingInk" xmlns:wne="http://schemas.microsoft.com/office/word/2006/wordml" xmlns:wps="http://schemas.microsoft.com/office/word/2010/wordprocessingShape" mc:Ignorable="w14 w15 w16se wp14">
+<w:numbering xmlns:wpc="http://schemas.microsoft.com/office/word/2010/wordprocessingCanvas" xmlns:cx="http://schemas.microsoft.com/office/drawing/2014/chartex" xmlns:cx1="http://schemas.microsoft.com/office/drawing/2015/9/8/chartex" xmlns:mc="http://schemas.openxmlformats.org/markup-compatibility/2006" xmlns:o="urn:schemas-microsoft-com:office:office" xmlns:r="http://schemas.openxmlformats.org/officeDocument/2006/relationships" xmlns:m="http://schemas.openxmlformats.org/officeDocument/2006/math" xmlns:v="urn:schemas-microsoft-com:vml" xmlns:wp14="http://schemas.microsoft.com/office/word/2010/wordprocessingDrawing" xmlns:wp="http://schemas.openxmlformats.org/drawingml/2006/wordprocessingDrawing" xmlns:w10="urn:schemas-microsoft-com:office:word" xmlns:w="http://schemas.openxmlformats.org/wordprocessingml/2006/main" xmlns:w14="http://schemas.microsoft.com/office/word/2010/wordml" xmlns:w15="http://schemas.microsoft.com/office/word/2012/wordml" xmlns:w16se="http://schemas.microsoft.com/office/word/2015/wordml/symex" xmlns:wpg="http://schemas.microsoft.com/office/word/2010/wordprocessingGroup" xmlns:wpi="http://schemas.microsoft.com/office/word/2010/wordprocessingInk" xmlns:wne="http://schemas.microsoft.com/office/word/2006/wordml" xmlns:wps="http://schemas.microsoft.com/office/word/2010/wordprocessingShape" mc:Ignorable="w14 w15 w16se wp14">
   <w:abstractNum w:abstractNumId="0" w15:restartNumberingAfterBreak="0">
     <w:nsid w:val="5D751366"/>
     <w:multiLevelType w:val="hybridMultilevel"/>

</xml_diff>

<commit_message>
fix ChambersTableSeeder, HospitalDepartmentsTableSeeder, HealthWorkerTableSeeder, InpatientsTableSeeder
</commit_message>
<xml_diff>
--- a/docs/описание готовых сервисов.docx
+++ b/docs/описание готовых сервисов.docx
@@ -47,213 +47,13 @@
         <w:t>}</w:t>
       </w:r>
       <w:r>
-        <w:t xml:space="preserve"> – получить информацию о пациенте, лежащем на стационаре. Поля: </w:t>
-      </w:r>
-      <w:r>
-        <w:br/>
-      </w:r>
-      <w:r>
-        <w:rPr>
-          <w:rFonts w:ascii="Arial" w:hAnsi="Arial" w:cs="Arial"/>
-          <w:color w:val="000000"/>
-          <w:sz w:val="20"/>
-          <w:szCs w:val="20"/>
-          <w:shd w:val="clear" w:color="auto" w:fill="FFFFFF"/>
-        </w:rPr>
-        <w:t>1) ФИО</w:t>
-      </w:r>
-      <w:r>
-        <w:rPr>
-          <w:rFonts w:ascii="Arial" w:hAnsi="Arial" w:cs="Arial"/>
-          <w:color w:val="000000"/>
-          <w:sz w:val="20"/>
-          <w:szCs w:val="20"/>
-        </w:rPr>
-        <w:br/>
-      </w:r>
-      <w:r>
-        <w:rPr>
-          <w:rFonts w:ascii="Arial" w:hAnsi="Arial" w:cs="Arial"/>
-          <w:color w:val="000000"/>
-          <w:sz w:val="20"/>
-          <w:szCs w:val="20"/>
-          <w:shd w:val="clear" w:color="auto" w:fill="FFFFFF"/>
-        </w:rPr>
-        <w:t>2)Дата рождения</w:t>
-      </w:r>
-      <w:r>
-        <w:rPr>
-          <w:rFonts w:ascii="Arial" w:hAnsi="Arial" w:cs="Arial"/>
-          <w:color w:val="000000"/>
-          <w:sz w:val="20"/>
-          <w:szCs w:val="20"/>
-        </w:rPr>
-        <w:br/>
-      </w:r>
-      <w:r>
-        <w:rPr>
-          <w:rFonts w:ascii="Arial" w:hAnsi="Arial" w:cs="Arial"/>
-          <w:color w:val="000000"/>
-          <w:sz w:val="20"/>
-          <w:szCs w:val="20"/>
-          <w:shd w:val="clear" w:color="auto" w:fill="FFFFFF"/>
-        </w:rPr>
-        <w:t>3)Адрес прописки</w:t>
-      </w:r>
-      <w:r>
-        <w:rPr>
-          <w:rFonts w:ascii="Arial" w:hAnsi="Arial" w:cs="Arial"/>
-          <w:color w:val="000000"/>
-          <w:sz w:val="20"/>
-          <w:szCs w:val="20"/>
-        </w:rPr>
-        <w:br/>
-      </w:r>
-      <w:r>
-        <w:rPr>
-          <w:rFonts w:ascii="Arial" w:hAnsi="Arial" w:cs="Arial"/>
-          <w:color w:val="000000"/>
-          <w:sz w:val="20"/>
-          <w:szCs w:val="20"/>
-          <w:shd w:val="clear" w:color="auto" w:fill="FFFFFF"/>
-        </w:rPr>
-        <w:t>4)Адрес проживания</w:t>
-      </w:r>
-      <w:r>
-        <w:rPr>
-          <w:rFonts w:ascii="Arial" w:hAnsi="Arial" w:cs="Arial"/>
-          <w:color w:val="000000"/>
-          <w:sz w:val="20"/>
-          <w:szCs w:val="20"/>
-        </w:rPr>
-        <w:br/>
-      </w:r>
-      <w:r>
-        <w:rPr>
-          <w:rFonts w:ascii="Arial" w:hAnsi="Arial" w:cs="Arial"/>
-          <w:color w:val="000000"/>
-          <w:sz w:val="20"/>
-          <w:szCs w:val="20"/>
-          <w:shd w:val="clear" w:color="auto" w:fill="FFFFFF"/>
-        </w:rPr>
-        <w:t>5)Семейное положение</w:t>
-      </w:r>
-      <w:r>
-        <w:rPr>
-          <w:rFonts w:ascii="Arial" w:hAnsi="Arial" w:cs="Arial"/>
-          <w:color w:val="000000"/>
-          <w:sz w:val="20"/>
-          <w:szCs w:val="20"/>
-        </w:rPr>
-        <w:br/>
-      </w:r>
-      <w:r>
-        <w:rPr>
-          <w:rFonts w:ascii="Arial" w:hAnsi="Arial" w:cs="Arial"/>
-          <w:color w:val="000000"/>
-          <w:sz w:val="20"/>
-          <w:szCs w:val="20"/>
-          <w:shd w:val="clear" w:color="auto" w:fill="FFFFFF"/>
-        </w:rPr>
-        <w:t>6)Место работы</w:t>
-      </w:r>
-      <w:r>
-        <w:rPr>
-          <w:rFonts w:ascii="Arial" w:hAnsi="Arial" w:cs="Arial"/>
-          <w:color w:val="000000"/>
-          <w:sz w:val="20"/>
-          <w:szCs w:val="20"/>
-        </w:rPr>
-        <w:br/>
-      </w:r>
-      <w:r>
-        <w:rPr>
-          <w:rFonts w:ascii="Arial" w:hAnsi="Arial" w:cs="Arial"/>
-          <w:color w:val="000000"/>
-          <w:sz w:val="20"/>
-          <w:szCs w:val="20"/>
-          <w:shd w:val="clear" w:color="auto" w:fill="FFFFFF"/>
-        </w:rPr>
-        <w:t>7)Дата поступления в стационар (???Какой стационар, наверно самый последний)</w:t>
-      </w:r>
-      <w:r>
-        <w:rPr>
-          <w:rFonts w:ascii="Arial" w:hAnsi="Arial" w:cs="Arial"/>
-          <w:color w:val="000000"/>
-          <w:sz w:val="20"/>
-          <w:szCs w:val="20"/>
-        </w:rPr>
-        <w:br/>
-      </w:r>
-      <w:r>
-        <w:rPr>
-          <w:rFonts w:ascii="Arial" w:hAnsi="Arial" w:cs="Arial"/>
-          <w:color w:val="000000"/>
-          <w:sz w:val="20"/>
-          <w:szCs w:val="20"/>
-          <w:shd w:val="clear" w:color="auto" w:fill="FFFFFF"/>
-        </w:rPr>
-        <w:t>8)Диагноз при поступлении</w:t>
-      </w:r>
-      <w:r>
-        <w:rPr>
-          <w:rFonts w:ascii="Arial" w:hAnsi="Arial" w:cs="Arial"/>
-          <w:color w:val="000000"/>
-          <w:sz w:val="20"/>
-          <w:szCs w:val="20"/>
-        </w:rPr>
-        <w:br/>
-      </w:r>
-      <w:r>
-        <w:rPr>
-          <w:rFonts w:ascii="Arial" w:hAnsi="Arial" w:cs="Arial"/>
-          <w:color w:val="000000"/>
-          <w:sz w:val="20"/>
-          <w:szCs w:val="20"/>
-          <w:shd w:val="clear" w:color="auto" w:fill="FFFFFF"/>
-        </w:rPr>
-        <w:t>9)Полис ОМС</w:t>
-      </w:r>
-      <w:r>
-        <w:rPr>
-          <w:rFonts w:ascii="Arial" w:hAnsi="Arial" w:cs="Arial"/>
-          <w:color w:val="000000"/>
-          <w:sz w:val="20"/>
-          <w:szCs w:val="20"/>
-        </w:rPr>
-        <w:br/>
-      </w:r>
-      <w:r>
-        <w:rPr>
-          <w:rFonts w:ascii="Arial" w:hAnsi="Arial" w:cs="Arial"/>
-          <w:color w:val="000000"/>
-          <w:sz w:val="20"/>
-          <w:szCs w:val="20"/>
-          <w:shd w:val="clear" w:color="auto" w:fill="FFFFFF"/>
-        </w:rPr>
-        <w:t>10)Группа крови</w:t>
+        <w:t xml:space="preserve"> – получить информацию о пациенте, лежащем на стационаре. </w:t>
       </w:r>
     </w:p>
     <w:p>
       <w:pPr>
         <w:pStyle w:val="a3"/>
       </w:pPr>
-      <w:r>
-        <w:t>11)Пол</w:t>
-      </w:r>
-    </w:p>
-    <w:p>
-      <w:pPr>
-        <w:pStyle w:val="a3"/>
-      </w:pPr>
-      <w:r>
-        <w:t>12)Телефон</w:t>
-      </w:r>
-      <w:r>
-        <w:br/>
-      </w:r>
-      <w:bookmarkStart w:id="0" w:name="_GoBack"/>
-      <w:bookmarkEnd w:id="0"/>
     </w:p>
     <w:p>
       <w:pPr>
@@ -308,6 +108,7 @@
       <w:r>
         <w:t>_</w:t>
       </w:r>
+      <w:proofErr w:type="gramStart"/>
       <w:r>
         <w:rPr>
           <w:lang w:val="en-US"/>
@@ -321,7 +122,11 @@
         <w:t>rotocol</w:t>
       </w:r>
       <w:r>
-        <w:t xml:space="preserve">  - </w:t>
+        <w:t xml:space="preserve">  -</w:t>
+      </w:r>
+      <w:proofErr w:type="gramEnd"/>
+      <w:r>
+        <w:t xml:space="preserve"> </w:t>
       </w:r>
       <w:r>
         <w:t>получить данные о протоколе осмотра кон</w:t>
@@ -331,21 +136,7 @@
       </w:r>
       <w:r>
         <w:br/>
-        <w:t>Поля:</w:t>
-      </w:r>
-      <w:r>
-        <w:br/>
-        <w:t>1)жалобы при поступлении</w:t>
-      </w:r>
-      <w:r>
-        <w:br/>
-        <w:t>2)..все поля протокола осмотра</w:t>
-      </w:r>
-    </w:p>
-    <w:p>
-      <w:pPr>
-        <w:pStyle w:val="a3"/>
-      </w:pPr>
+      </w:r>
     </w:p>
     <w:p>
       <w:pPr>
@@ -433,25 +224,7 @@
       </w:r>
       <w:r>
         <w:br/>
-        <w:t>Поля:</w:t>
-      </w:r>
-      <w:r>
-        <w:br/>
-        <w:t xml:space="preserve">1) дата и время назначения </w:t>
-      </w:r>
-      <w:r>
-        <w:br/>
-        <w:t>2) описание назначения</w:t>
-      </w:r>
-      <w:r>
-        <w:br/>
-        <w:t>3) фио врача, который назначил</w:t>
-      </w:r>
-    </w:p>
-    <w:p>
-      <w:pPr>
-        <w:pStyle w:val="a3"/>
-      </w:pPr>
+      </w:r>
     </w:p>
     <w:p>
       <w:pPr>
@@ -527,44 +300,6 @@
       </w:r>
       <w:r>
         <w:br/>
-        <w:t>Поля:</w:t>
-      </w:r>
-      <w:r>
-        <w:br/>
-        <w:t xml:space="preserve">1) </w:t>
-      </w:r>
-      <w:r>
-        <w:t>дата и время осмотра</w:t>
-      </w:r>
-      <w:r>
-        <w:t xml:space="preserve"> </w:t>
-      </w:r>
-      <w:r>
-        <w:br/>
-        <w:t xml:space="preserve">2) </w:t>
-      </w:r>
-      <w:r>
-        <w:t>тип состояния (улуч/ухудш)</w:t>
-      </w:r>
-      <w:r>
-        <w:br/>
-        <w:t>3)описание результата осмотра</w:t>
-      </w:r>
-      <w:r>
-        <w:br/>
-        <w:t>4</w:t>
-      </w:r>
-      <w:r>
-        <w:t xml:space="preserve">) фио </w:t>
-      </w:r>
-      <w:r>
-        <w:t>мед работника</w:t>
-      </w:r>
-      <w:r>
-        <w:t xml:space="preserve">, который </w:t>
-      </w:r>
-      <w:r>
-        <w:t>проводил осмотр</w:t>
       </w:r>
     </w:p>
     <w:p>
@@ -646,45 +381,7 @@
       </w:r>
       <w:r>
         <w:br/>
-        <w:t>Поля:</w:t>
-      </w:r>
-      <w:r>
-        <w:br/>
-        <w:t>1) дата и время назначения анализа</w:t>
-      </w:r>
-      <w:r>
-        <w:br/>
-        <w:t>2) дата и время готовности результата анализа</w:t>
-      </w:r>
-      <w:r>
-        <w:br/>
-        <w:t>3) статус: (готов/неготов)(1/0)</w:t>
-      </w:r>
-      <w:r>
-        <w:br/>
-        <w:t>4) название анализа (обследования)</w:t>
-      </w:r>
-      <w:r>
-        <w:br/>
-        <w:t>5) описание анализа (обследования</w:t>
-      </w:r>
-      <w:r>
-        <w:br/>
-        <w:t>6) описание результата</w:t>
-      </w:r>
-      <w:r>
-        <w:br/>
-        <w:t>7) строка путей к картинкам (файлам)</w:t>
-      </w:r>
-      <w:r>
-        <w:br/>
-        <w:t>8) фио доктора, который назначил анализ</w:t>
-      </w:r>
-    </w:p>
-    <w:p>
-      <w:pPr>
-        <w:pStyle w:val="a3"/>
-      </w:pPr>
+      </w:r>
     </w:p>
     <w:p>
       <w:pPr>
@@ -699,7 +396,6 @@
         <w:rPr>
           <w:lang w:val="en-US"/>
         </w:rPr>
-        <w:lastRenderedPageBreak/>
         <w:t>Get</w:t>
       </w:r>
       <w:r>
@@ -761,31 +457,7 @@
       </w:r>
       <w:r>
         <w:br/>
-        <w:t>Поля:</w:t>
-      </w:r>
-      <w:r>
-        <w:br/>
-        <w:t>1) дата и время перевязки</w:t>
-      </w:r>
-      <w:r>
-        <w:br/>
-        <w:t xml:space="preserve">2) название перевязки </w:t>
-      </w:r>
-      <w:r>
-        <w:br/>
-        <w:t>3) фио мед работника, который проводил перевязку</w:t>
-      </w:r>
-    </w:p>
-    <w:p>
-      <w:pPr>
-        <w:pStyle w:val="a3"/>
-      </w:pPr>
-    </w:p>
-    <w:p>
-      <w:pPr>
-        <w:pStyle w:val="a3"/>
-        <w:spacing w:before="240"/>
-      </w:pPr>
+      </w:r>
     </w:p>
     <w:p>
       <w:pPr>
@@ -869,63 +541,8 @@
       <w:r>
         <w:br/>
       </w:r>
-      <w:r>
-        <w:t xml:space="preserve">1) </w:t>
-      </w:r>
-      <w:r>
-        <w:t>operation_date – дата проведения операции</w:t>
-      </w:r>
-      <w:r>
-        <w:br/>
-      </w:r>
-      <w:r>
-        <w:t xml:space="preserve">2) </w:t>
-      </w:r>
-      <w:r>
-        <w:t>operation_name – название операции</w:t>
-      </w:r>
-      <w:r>
-        <w:br/>
-      </w:r>
-      <w:r>
-        <w:t xml:space="preserve">3) </w:t>
-      </w:r>
-      <w:r>
-        <w:t>preliminary_epicrisis – предоперационный эпикриз</w:t>
-      </w:r>
-      <w:r>
-        <w:br/>
-      </w:r>
-      <w:r>
-        <w:t xml:space="preserve">4) </w:t>
-      </w:r>
-      <w:r>
-        <w:t>result – результат проведения операции</w:t>
-      </w:r>
-      <w:r>
-        <w:br/>
-      </w:r>
-      <w:r>
-        <w:t xml:space="preserve">5) </w:t>
-      </w:r>
-      <w:r>
-        <w:t>doctor_fio – фамилия служащего, проводящего операцию пациента</w:t>
-      </w:r>
-    </w:p>
-    <w:p>
-      <w:pPr>
-        <w:pStyle w:val="a3"/>
-        <w:spacing w:before="240"/>
-      </w:pPr>
-      <w:r>
-        <w:t>6)кабинет</w:t>
-      </w:r>
-    </w:p>
-    <w:p>
-      <w:pPr>
-        <w:pStyle w:val="a3"/>
-        <w:spacing w:before="240"/>
-      </w:pPr>
+      <w:bookmarkStart w:id="0" w:name="_GoBack"/>
+      <w:bookmarkEnd w:id="0"/>
       <w:r>
         <w:br/>
       </w:r>

</xml_diff>